<commit_message>
Added the Linked in API to fetch the messages from the account and added the AWS S3 bucket connection and API to save files in it
</commit_message>
<xml_diff>
--- a/docs/CRM Database Schema Documentation.docx
+++ b/docs/CRM Database Schema Documentation.docx
@@ -39,7 +39,7 @@
     <w:p>
       <w:r>
         <w:pict w14:anchorId="49F80028">
-          <v:rect id="_x0000_i1109" style="width:0;height:1.5pt" o:hralign="center" o:hrstd="t" o:hr="t" fillcolor="#a0a0a0" stroked="f"/>
+          <v:rect id="_x0000_i1025" style="width:0;height:1.5pt" o:hralign="center" o:hrstd="t" o:hr="t" fillcolor="#a0a0a0" stroked="f"/>
         </w:pict>
       </w:r>
     </w:p>
@@ -134,13 +134,8 @@
           <w:numId w:val="1"/>
         </w:numPr>
       </w:pPr>
-      <w:proofErr w:type="spellStart"/>
-      <w:r>
-        <w:t>team_id</w:t>
-      </w:r>
-      <w:proofErr w:type="spellEnd"/>
-      <w:r>
-        <w:t xml:space="preserve"> → Assigned team</w:t>
+      <w:r>
+        <w:t>team_id → Assigned team</w:t>
       </w:r>
     </w:p>
     <w:p>
@@ -150,16 +145,17 @@
           <w:numId w:val="1"/>
         </w:numPr>
       </w:pPr>
-      <w:proofErr w:type="spellStart"/>
-      <w:r>
-        <w:t>user_id</w:t>
-      </w:r>
-      <w:proofErr w:type="spellEnd"/>
-      <w:r>
-        <w:t xml:space="preserve"> → Assigned user (sales rep)</w:t>
-      </w:r>
-    </w:p>
-    <w:p>
+      <w:r>
+        <w:t>user_id → Assigned user (sales rep)</w:t>
+      </w:r>
+    </w:p>
+    <w:p>
+      <w:pPr>
+        <w:rPr>
+          <w:b/>
+          <w:bCs/>
+        </w:rPr>
+      </w:pPr>
       <w:r>
         <w:rPr>
           <w:b/>
@@ -198,6 +194,24 @@
           <w:b/>
           <w:bCs/>
         </w:rPr>
+        <w:t>Unassigned</w:t>
+      </w:r>
+      <w:r>
+        <w:t xml:space="preserve"> → Lead is in the system but not owned by any sales rep</w:t>
+      </w:r>
+    </w:p>
+    <w:p>
+      <w:pPr>
+        <w:numPr>
+          <w:ilvl w:val="0"/>
+          <w:numId w:val="2"/>
+        </w:numPr>
+      </w:pPr>
+      <w:r>
+        <w:rPr>
+          <w:b/>
+          <w:bCs/>
+        </w:rPr>
         <w:t>In Progress</w:t>
       </w:r>
       <w:r>
@@ -243,7 +257,7 @@
     <w:p>
       <w:r>
         <w:pict w14:anchorId="4A2AEBDA">
-          <v:rect id="_x0000_i1110" style="width:0;height:1.5pt" o:hralign="center" o:hrstd="t" o:hr="t" fillcolor="#a0a0a0" stroked="f"/>
+          <v:rect id="_x0000_i1026" style="width:0;height:1.5pt" o:hralign="center" o:hrstd="t" o:hr="t" fillcolor="#a0a0a0" stroked="f"/>
         </w:pict>
       </w:r>
     </w:p>
@@ -294,19 +308,610 @@
           <w:numId w:val="3"/>
         </w:numPr>
       </w:pPr>
-      <w:proofErr w:type="spellStart"/>
+      <w:r>
+        <w:t>lead_id → References the original lead that became a customer</w:t>
+      </w:r>
+    </w:p>
+    <w:p>
+      <w:r>
+        <w:pict w14:anchorId="6BA6E48E">
+          <v:rect id="_x0000_i1027" style="width:0;height:1.5pt" o:hralign="center" o:hrstd="t" o:hr="t" fillcolor="#a0a0a0" stroked="f"/>
+        </w:pict>
+      </w:r>
+    </w:p>
+    <w:p>
+      <w:pPr>
+        <w:rPr>
+          <w:b/>
+          <w:bCs/>
+        </w:rPr>
+      </w:pPr>
+      <w:r>
+        <w:rPr>
+          <w:b/>
+          <w:bCs/>
+        </w:rPr>
+        <w:lastRenderedPageBreak/>
+        <w:t>3. User Table</w:t>
+      </w:r>
+    </w:p>
+    <w:p>
+      <w:r>
+        <w:t>Represents CRM users (sales reps, admins, etc.).</w:t>
+      </w:r>
+    </w:p>
+    <w:p>
+      <w:r>
+        <w:rPr>
+          <w:b/>
+          <w:bCs/>
+        </w:rPr>
+        <w:t>Fields:</w:t>
+      </w:r>
+    </w:p>
+    <w:p>
+      <w:pPr>
+        <w:numPr>
+          <w:ilvl w:val="0"/>
+          <w:numId w:val="4"/>
+        </w:numPr>
+      </w:pPr>
+      <w:r>
+        <w:t>id, name, email, role</w:t>
+      </w:r>
+    </w:p>
+    <w:p>
+      <w:pPr>
+        <w:numPr>
+          <w:ilvl w:val="0"/>
+          <w:numId w:val="4"/>
+        </w:numPr>
+      </w:pPr>
+      <w:r>
+        <w:t>team_id → The team they belong to</w:t>
+      </w:r>
+    </w:p>
+    <w:p>
+      <w:r>
+        <w:pict w14:anchorId="7C9B1E08">
+          <v:rect id="_x0000_i1028" style="width:0;height:1.5pt" o:hralign="center" o:hrstd="t" o:hr="t" fillcolor="#a0a0a0" stroked="f"/>
+        </w:pict>
+      </w:r>
+    </w:p>
+    <w:p>
+      <w:pPr>
+        <w:rPr>
+          <w:b/>
+          <w:bCs/>
+        </w:rPr>
+      </w:pPr>
+      <w:r>
+        <w:rPr>
+          <w:b/>
+          <w:bCs/>
+        </w:rPr>
+        <w:t>4. Team Table</w:t>
+      </w:r>
+    </w:p>
+    <w:p>
+      <w:r>
+        <w:t>Groups multiple users.</w:t>
+      </w:r>
+    </w:p>
+    <w:p>
+      <w:r>
+        <w:rPr>
+          <w:b/>
+          <w:bCs/>
+        </w:rPr>
+        <w:t>Fields:</w:t>
+      </w:r>
+    </w:p>
+    <w:p>
+      <w:pPr>
+        <w:numPr>
+          <w:ilvl w:val="0"/>
+          <w:numId w:val="5"/>
+        </w:numPr>
+      </w:pPr>
+      <w:r>
+        <w:t>id, name, description</w:t>
+      </w:r>
+    </w:p>
+    <w:p>
+      <w:r>
+        <w:pict w14:anchorId="65DC223F">
+          <v:rect id="_x0000_i1029" style="width:0;height:1.5pt" o:hralign="center" o:hrstd="t" o:hr="t" fillcolor="#a0a0a0" stroked="f"/>
+        </w:pict>
+      </w:r>
+    </w:p>
+    <w:p>
+      <w:pPr>
+        <w:rPr>
+          <w:b/>
+          <w:bCs/>
+        </w:rPr>
+      </w:pPr>
+      <w:r>
+        <w:rPr>
+          <w:b/>
+          <w:bCs/>
+        </w:rPr>
+        <w:t>5. Interaction Table</w:t>
+      </w:r>
+    </w:p>
+    <w:p>
+      <w:r>
+        <w:t>Tracks activities (emails, calls, messages).</w:t>
+      </w:r>
+    </w:p>
+    <w:p>
+      <w:r>
+        <w:rPr>
+          <w:b/>
+          <w:bCs/>
+        </w:rPr>
+        <w:t>Fields:</w:t>
+      </w:r>
+    </w:p>
+    <w:p>
+      <w:pPr>
+        <w:numPr>
+          <w:ilvl w:val="0"/>
+          <w:numId w:val="6"/>
+        </w:numPr>
+      </w:pPr>
+      <w:r>
+        <w:t>id, type (Email, Call), content, timestamp</w:t>
+      </w:r>
+    </w:p>
+    <w:p>
+      <w:pPr>
+        <w:numPr>
+          <w:ilvl w:val="0"/>
+          <w:numId w:val="6"/>
+        </w:numPr>
+      </w:pPr>
+      <w:r>
+        <w:t>is_automated → Whether system-generated</w:t>
+      </w:r>
+    </w:p>
+    <w:p>
+      <w:pPr>
+        <w:numPr>
+          <w:ilvl w:val="0"/>
+          <w:numId w:val="6"/>
+        </w:numPr>
+      </w:pPr>
+      <w:r>
+        <w:t>lead_id / customer_id → Who this interaction is linked to</w:t>
+      </w:r>
+    </w:p>
+    <w:p>
+      <w:r>
+        <w:pict w14:anchorId="491AC924">
+          <v:rect id="_x0000_i1030" style="width:0;height:1.5pt" o:hralign="center" o:hrstd="t" o:hr="t" fillcolor="#a0a0a0" stroked="f"/>
+        </w:pict>
+      </w:r>
+    </w:p>
+    <w:p>
+      <w:pPr>
+        <w:rPr>
+          <w:b/>
+          <w:bCs/>
+        </w:rPr>
+      </w:pPr>
+      <w:r>
+        <w:rPr>
+          <w:b/>
+          <w:bCs/>
+        </w:rPr>
+        <w:t>6. Campaign Table</w:t>
+      </w:r>
+    </w:p>
+    <w:p>
+      <w:r>
+        <w:t>Marketing campaigns running in CRM.</w:t>
+      </w:r>
+    </w:p>
+    <w:p>
+      <w:r>
+        <w:rPr>
+          <w:b/>
+          <w:bCs/>
+        </w:rPr>
+        <w:t>Fields:</w:t>
+      </w:r>
+    </w:p>
+    <w:p>
+      <w:pPr>
+        <w:numPr>
+          <w:ilvl w:val="0"/>
+          <w:numId w:val="7"/>
+        </w:numPr>
+      </w:pPr>
+      <w:r>
+        <w:t>id, name, description, channel (Email, WhatsApp, etc.)</w:t>
+      </w:r>
+    </w:p>
+    <w:p>
+      <w:pPr>
+        <w:numPr>
+          <w:ilvl w:val="0"/>
+          <w:numId w:val="7"/>
+        </w:numPr>
+      </w:pPr>
+      <w:r>
+        <w:t>start_date, end_date</w:t>
+      </w:r>
+    </w:p>
+    <w:p>
+      <w:r>
+        <w:pict w14:anchorId="23A34664">
+          <v:rect id="_x0000_i1031" style="width:0;height:1.5pt" o:hralign="center" o:hrstd="t" o:hr="t" fillcolor="#a0a0a0" stroked="f"/>
+        </w:pict>
+      </w:r>
+    </w:p>
+    <w:p>
+      <w:pPr>
+        <w:rPr>
+          <w:b/>
+          <w:bCs/>
+        </w:rPr>
+      </w:pPr>
+      <w:r>
+        <w:rPr>
+          <w:b/>
+          <w:bCs/>
+        </w:rPr>
+        <w:t>7. Opportunity Table</w:t>
+      </w:r>
+    </w:p>
+    <w:p>
+      <w:r>
+        <w:t>Represents potential deals (usually after a lead is qualified).</w:t>
+      </w:r>
+    </w:p>
+    <w:p>
+      <w:r>
+        <w:rPr>
+          <w:b/>
+          <w:bCs/>
+        </w:rPr>
+        <w:t>Fields:</w:t>
+      </w:r>
+    </w:p>
+    <w:p>
+      <w:pPr>
+        <w:numPr>
+          <w:ilvl w:val="0"/>
+          <w:numId w:val="8"/>
+        </w:numPr>
+      </w:pPr>
+      <w:r>
+        <w:t>id, name, value, close_date</w:t>
+      </w:r>
+    </w:p>
+    <w:p>
+      <w:pPr>
+        <w:numPr>
+          <w:ilvl w:val="0"/>
+          <w:numId w:val="8"/>
+        </w:numPr>
+      </w:pPr>
+      <w:r>
+        <w:lastRenderedPageBreak/>
+        <w:t>lead_id → Lead tied to this opportunity</w:t>
+      </w:r>
+    </w:p>
+    <w:p>
+      <w:pPr>
+        <w:numPr>
+          <w:ilvl w:val="0"/>
+          <w:numId w:val="8"/>
+        </w:numPr>
+      </w:pPr>
+      <w:r>
+        <w:t>pipeline_stage_id → Current stage in the pipeline</w:t>
+      </w:r>
+    </w:p>
+    <w:p>
+      <w:r>
+        <w:pict w14:anchorId="49D03BC6">
+          <v:rect id="_x0000_i1032" style="width:0;height:1.5pt" o:hralign="center" o:hrstd="t" o:hr="t" fillcolor="#a0a0a0" stroked="f"/>
+        </w:pict>
+      </w:r>
+    </w:p>
+    <w:p>
+      <w:pPr>
+        <w:rPr>
+          <w:b/>
+          <w:bCs/>
+        </w:rPr>
+      </w:pPr>
+      <w:r>
+        <w:rPr>
+          <w:b/>
+          <w:bCs/>
+        </w:rPr>
+        <w:t>8. PipelineStage Table</w:t>
+      </w:r>
+    </w:p>
+    <w:p>
+      <w:r>
+        <w:t>Defines the sales pipeline journey.</w:t>
+      </w:r>
+    </w:p>
+    <w:p>
+      <w:r>
+        <w:rPr>
+          <w:b/>
+          <w:bCs/>
+        </w:rPr>
+        <w:t>Pipeline Stage Values (in sequence):</w:t>
+      </w:r>
+    </w:p>
+    <w:p>
+      <w:pPr>
+        <w:numPr>
+          <w:ilvl w:val="0"/>
+          <w:numId w:val="9"/>
+        </w:numPr>
+      </w:pPr>
+      <w:r>
+        <w:rPr>
+          <w:b/>
+          <w:bCs/>
+        </w:rPr>
+        <w:t>New</w:t>
+      </w:r>
+      <w:r>
+        <w:t xml:space="preserve"> → Lead created, no contact</w:t>
+      </w:r>
+    </w:p>
+    <w:p>
+      <w:pPr>
+        <w:numPr>
+          <w:ilvl w:val="0"/>
+          <w:numId w:val="9"/>
+        </w:numPr>
+      </w:pPr>
+      <w:r>
+        <w:rPr>
+          <w:b/>
+          <w:bCs/>
+        </w:rPr>
+        <w:t>Contacted</w:t>
+      </w:r>
+      <w:r>
+        <w:t xml:space="preserve"> → First outreach done</w:t>
+      </w:r>
+    </w:p>
+    <w:p>
+      <w:pPr>
+        <w:numPr>
+          <w:ilvl w:val="0"/>
+          <w:numId w:val="9"/>
+        </w:numPr>
+      </w:pPr>
+      <w:r>
+        <w:rPr>
+          <w:b/>
+          <w:bCs/>
+        </w:rPr>
+        <w:t>Qualified</w:t>
+      </w:r>
+      <w:r>
+        <w:t xml:space="preserve"> → Lead meets requirements</w:t>
+      </w:r>
+    </w:p>
+    <w:p>
+      <w:pPr>
+        <w:numPr>
+          <w:ilvl w:val="0"/>
+          <w:numId w:val="9"/>
+        </w:numPr>
+      </w:pPr>
+      <w:r>
+        <w:rPr>
+          <w:b/>
+          <w:bCs/>
+        </w:rPr>
+        <w:t>Opportunity</w:t>
+      </w:r>
+      <w:r>
+        <w:t xml:space="preserve"> → Active deal in progress</w:t>
+      </w:r>
+    </w:p>
+    <w:p>
+      <w:pPr>
+        <w:numPr>
+          <w:ilvl w:val="0"/>
+          <w:numId w:val="9"/>
+        </w:numPr>
+      </w:pPr>
+      <w:r>
+        <w:rPr>
+          <w:b/>
+          <w:bCs/>
+        </w:rPr>
+        <w:t>Deal/Won</w:t>
+      </w:r>
+      <w:r>
+        <w:t xml:space="preserve"> → Successfully closed</w:t>
+      </w:r>
+    </w:p>
+    <w:p>
+      <w:pPr>
+        <w:numPr>
+          <w:ilvl w:val="0"/>
+          <w:numId w:val="9"/>
+        </w:numPr>
+      </w:pPr>
+      <w:r>
+        <w:rPr>
+          <w:b/>
+          <w:bCs/>
+        </w:rPr>
+        <w:t>Lost</w:t>
+      </w:r>
+      <w:r>
+        <w:t xml:space="preserve"> → Dropped or disqualified</w:t>
+      </w:r>
+    </w:p>
+    <w:p>
+      <w:r>
+        <w:pict w14:anchorId="549205C7">
+          <v:rect id="_x0000_i1033" style="width:0;height:1.5pt" o:hralign="center" o:hrstd="t" o:hr="t" fillcolor="#a0a0a0" stroked="f"/>
+        </w:pict>
+      </w:r>
+    </w:p>
+    <w:p>
+      <w:pPr>
+        <w:rPr>
+          <w:b/>
+          <w:bCs/>
+        </w:rPr>
+      </w:pPr>
+      <w:r>
+        <w:rPr>
+          <w:b/>
+          <w:bCs/>
+        </w:rPr>
+        <w:t>9. Task Table</w:t>
+      </w:r>
+    </w:p>
+    <w:p>
+      <w:r>
+        <w:t>Tracks work assigned to users.</w:t>
+      </w:r>
+    </w:p>
+    <w:p>
+      <w:r>
+        <w:rPr>
+          <w:b/>
+          <w:bCs/>
+        </w:rPr>
+        <w:t>Fields:</w:t>
+      </w:r>
+    </w:p>
+    <w:p>
+      <w:pPr>
+        <w:numPr>
+          <w:ilvl w:val="0"/>
+          <w:numId w:val="10"/>
+        </w:numPr>
+      </w:pPr>
+      <w:r>
+        <w:t>id, title, description, due_date</w:t>
+      </w:r>
+    </w:p>
+    <w:p>
+      <w:pPr>
+        <w:numPr>
+          <w:ilvl w:val="0"/>
+          <w:numId w:val="10"/>
+        </w:numPr>
+      </w:pPr>
+      <w:r>
+        <w:t>status (Pending, Completed)</w:t>
+      </w:r>
+    </w:p>
+    <w:p>
+      <w:pPr>
+        <w:numPr>
+          <w:ilvl w:val="0"/>
+          <w:numId w:val="10"/>
+        </w:numPr>
+      </w:pPr>
+      <w:r>
+        <w:t>priority</w:t>
+      </w:r>
+    </w:p>
+    <w:p>
+      <w:pPr>
+        <w:numPr>
+          <w:ilvl w:val="0"/>
+          <w:numId w:val="10"/>
+        </w:numPr>
+      </w:pPr>
+      <w:r>
+        <w:t>user_id → Assigned user</w:t>
+      </w:r>
+    </w:p>
+    <w:p>
+      <w:pPr>
+        <w:numPr>
+          <w:ilvl w:val="0"/>
+          <w:numId w:val="10"/>
+        </w:numPr>
+      </w:pPr>
+      <w:r>
+        <w:t>opportunity_id → Linked opportunity (if any)</w:t>
+      </w:r>
+    </w:p>
+    <w:p>
+      <w:r>
+        <w:pict w14:anchorId="00F47DE3">
+          <v:rect id="_x0000_i1034" style="width:0;height:1.5pt" o:hralign="center" o:hrstd="t" o:hr="t" fillcolor="#a0a0a0" stroked="f"/>
+        </w:pict>
+      </w:r>
+    </w:p>
+    <w:p>
+      <w:pPr>
+        <w:rPr>
+          <w:b/>
+          <w:bCs/>
+        </w:rPr>
+      </w:pPr>
+      <w:r>
+        <w:rPr>
+          <w:b/>
+          <w:bCs/>
+        </w:rPr>
+        <w:t>10. LeadCampaign Table (Junction)</w:t>
+      </w:r>
+    </w:p>
+    <w:p>
+      <w:r>
+        <w:t>Many-to-many mapping between leads and campaigns.</w:t>
+      </w:r>
+    </w:p>
+    <w:p>
+      <w:r>
+        <w:rPr>
+          <w:b/>
+          <w:bCs/>
+        </w:rPr>
+        <w:t>Fields:</w:t>
+      </w:r>
+    </w:p>
+    <w:p>
+      <w:pPr>
+        <w:numPr>
+          <w:ilvl w:val="0"/>
+          <w:numId w:val="11"/>
+        </w:numPr>
+      </w:pPr>
       <w:r>
         <w:t>lead_id</w:t>
       </w:r>
-      <w:proofErr w:type="spellEnd"/>
-      <w:r>
-        <w:t xml:space="preserve"> → References the original lead that became a customer</w:t>
-      </w:r>
-    </w:p>
-    <w:p>
-      <w:r>
-        <w:pict w14:anchorId="6BA6E48E">
-          <v:rect id="_x0000_i1111" style="width:0;height:1.5pt" o:hralign="center" o:hrstd="t" o:hr="t" fillcolor="#a0a0a0" stroked="f"/>
+    </w:p>
+    <w:p>
+      <w:pPr>
+        <w:numPr>
+          <w:ilvl w:val="0"/>
+          <w:numId w:val="11"/>
+        </w:numPr>
+      </w:pPr>
+      <w:r>
+        <w:t>campaign_id</w:t>
+      </w:r>
+    </w:p>
+    <w:p>
+      <w:r>
+        <w:pict w14:anchorId="3E8E11BB">
+          <v:rect id="_x0000_i1035" style="width:0;height:1.5pt" o:hralign="center" o:hrstd="t" o:hr="t" fillcolor="#a0a0a0" stroked="f"/>
         </w:pict>
       </w:r>
     </w:p>
@@ -322,13 +927,13 @@
           <w:b/>
           <w:bCs/>
         </w:rPr>
-        <w:t>3. User Table</w:t>
-      </w:r>
-    </w:p>
-    <w:p>
-      <w:r>
         <w:lastRenderedPageBreak/>
-        <w:t>Represents CRM users (sales reps, admins, etc.).</w:t>
+        <w:t>11. Conversation Table</w:t>
+      </w:r>
+    </w:p>
+    <w:p>
+      <w:r>
+        <w:t>Represents communication threads.</w:t>
       </w:r>
     </w:p>
     <w:p>
@@ -344,33 +949,39 @@
       <w:pPr>
         <w:numPr>
           <w:ilvl w:val="0"/>
-          <w:numId w:val="4"/>
-        </w:numPr>
-      </w:pPr>
-      <w:r>
-        <w:t>id, name, email, role</w:t>
-      </w:r>
-    </w:p>
-    <w:p>
-      <w:pPr>
-        <w:numPr>
-          <w:ilvl w:val="0"/>
-          <w:numId w:val="4"/>
-        </w:numPr>
-      </w:pPr>
-      <w:proofErr w:type="spellStart"/>
-      <w:r>
-        <w:t>team_id</w:t>
-      </w:r>
-      <w:proofErr w:type="spellEnd"/>
-      <w:r>
-        <w:t xml:space="preserve"> → The team they belong to</w:t>
-      </w:r>
-    </w:p>
-    <w:p>
-      <w:r>
-        <w:pict w14:anchorId="7C9B1E08">
-          <v:rect id="_x0000_i1112" style="width:0;height:1.5pt" o:hralign="center" o:hrstd="t" o:hr="t" fillcolor="#a0a0a0" stroked="f"/>
+          <w:numId w:val="12"/>
+        </w:numPr>
+      </w:pPr>
+      <w:r>
+        <w:t>id, channel (WhatsApp, LinkedIn, Email), subject</w:t>
+      </w:r>
+    </w:p>
+    <w:p>
+      <w:pPr>
+        <w:numPr>
+          <w:ilvl w:val="0"/>
+          <w:numId w:val="12"/>
+        </w:numPr>
+      </w:pPr>
+      <w:r>
+        <w:t>lead_id / customer_id</w:t>
+      </w:r>
+    </w:p>
+    <w:p>
+      <w:pPr>
+        <w:numPr>
+          <w:ilvl w:val="0"/>
+          <w:numId w:val="12"/>
+        </w:numPr>
+      </w:pPr>
+      <w:r>
+        <w:t>created_at</w:t>
+      </w:r>
+    </w:p>
+    <w:p>
+      <w:r>
+        <w:pict w14:anchorId="6B4B097A">
+          <v:rect id="_x0000_i1036" style="width:0;height:1.5pt" o:hralign="center" o:hrstd="t" o:hr="t" fillcolor="#a0a0a0" stroked="f"/>
         </w:pict>
       </w:r>
     </w:p>
@@ -386,12 +997,12 @@
           <w:b/>
           <w:bCs/>
         </w:rPr>
-        <w:t>4. Team Table</w:t>
-      </w:r>
-    </w:p>
-    <w:p>
-      <w:r>
-        <w:t>Groups multiple users.</w:t>
+        <w:t>12. Message Table</w:t>
+      </w:r>
+    </w:p>
+    <w:p>
+      <w:r>
+        <w:t>Individual messages inside a conversation.</w:t>
       </w:r>
     </w:p>
     <w:p>
@@ -407,17 +1018,61 @@
       <w:pPr>
         <w:numPr>
           <w:ilvl w:val="0"/>
-          <w:numId w:val="5"/>
-        </w:numPr>
-      </w:pPr>
-      <w:r>
-        <w:t>id, name, description</w:t>
-      </w:r>
-    </w:p>
-    <w:p>
-      <w:r>
-        <w:pict w14:anchorId="65DC223F">
-          <v:rect id="_x0000_i1113" style="width:0;height:1.5pt" o:hralign="center" o:hrstd="t" o:hr="t" fillcolor="#a0a0a0" stroked="f"/>
+          <w:numId w:val="13"/>
+        </w:numPr>
+      </w:pPr>
+      <w:r>
+        <w:t>id, conversation_id</w:t>
+      </w:r>
+    </w:p>
+    <w:p>
+      <w:pPr>
+        <w:numPr>
+          <w:ilvl w:val="0"/>
+          <w:numId w:val="13"/>
+        </w:numPr>
+      </w:pPr>
+      <w:r>
+        <w:t>sender (Lead, User, or external email)</w:t>
+      </w:r>
+    </w:p>
+    <w:p>
+      <w:pPr>
+        <w:numPr>
+          <w:ilvl w:val="0"/>
+          <w:numId w:val="13"/>
+        </w:numPr>
+      </w:pPr>
+      <w:r>
+        <w:t>content, timestamp</w:t>
+      </w:r>
+    </w:p>
+    <w:p>
+      <w:pPr>
+        <w:numPr>
+          <w:ilvl w:val="0"/>
+          <w:numId w:val="13"/>
+        </w:numPr>
+      </w:pPr>
+      <w:r>
+        <w:t>direction (Inbound, Outbound)</w:t>
+      </w:r>
+    </w:p>
+    <w:p>
+      <w:pPr>
+        <w:numPr>
+          <w:ilvl w:val="0"/>
+          <w:numId w:val="13"/>
+        </w:numPr>
+      </w:pPr>
+      <w:r>
+        <w:t>is_read</w:t>
+      </w:r>
+    </w:p>
+    <w:p>
+      <w:r>
+        <w:pict w14:anchorId="38B76AC2">
+          <v:rect id="_x0000_i1037" style="width:0;height:1.5pt" o:hralign="center" o:hrstd="t" o:hr="t" fillcolor="#a0a0a0" stroked="f"/>
         </w:pict>
       </w:r>
     </w:p>
@@ -430,770 +1085,6 @@
       </w:pPr>
       <w:r>
         <w:rPr>
-          <w:b/>
-          <w:bCs/>
-        </w:rPr>
-        <w:t>5. Interaction Table</w:t>
-      </w:r>
-    </w:p>
-    <w:p>
-      <w:r>
-        <w:t>Tracks activities (emails, calls, messages).</w:t>
-      </w:r>
-    </w:p>
-    <w:p>
-      <w:r>
-        <w:rPr>
-          <w:b/>
-          <w:bCs/>
-        </w:rPr>
-        <w:t>Fields:</w:t>
-      </w:r>
-    </w:p>
-    <w:p>
-      <w:pPr>
-        <w:numPr>
-          <w:ilvl w:val="0"/>
-          <w:numId w:val="6"/>
-        </w:numPr>
-      </w:pPr>
-      <w:r>
-        <w:t>id, type (Email, Call), content, timestamp</w:t>
-      </w:r>
-    </w:p>
-    <w:p>
-      <w:pPr>
-        <w:numPr>
-          <w:ilvl w:val="0"/>
-          <w:numId w:val="6"/>
-        </w:numPr>
-      </w:pPr>
-      <w:proofErr w:type="spellStart"/>
-      <w:r>
-        <w:t>is_automated</w:t>
-      </w:r>
-      <w:proofErr w:type="spellEnd"/>
-      <w:r>
-        <w:t xml:space="preserve"> → Whether system-generated</w:t>
-      </w:r>
-    </w:p>
-    <w:p>
-      <w:pPr>
-        <w:numPr>
-          <w:ilvl w:val="0"/>
-          <w:numId w:val="6"/>
-        </w:numPr>
-      </w:pPr>
-      <w:proofErr w:type="spellStart"/>
-      <w:r>
-        <w:t>lead_id</w:t>
-      </w:r>
-      <w:proofErr w:type="spellEnd"/>
-      <w:r>
-        <w:t xml:space="preserve"> / </w:t>
-      </w:r>
-      <w:proofErr w:type="spellStart"/>
-      <w:r>
-        <w:t>customer_id</w:t>
-      </w:r>
-      <w:proofErr w:type="spellEnd"/>
-      <w:r>
-        <w:t xml:space="preserve"> → Who this interaction is linked to</w:t>
-      </w:r>
-    </w:p>
-    <w:p>
-      <w:r>
-        <w:pict w14:anchorId="491AC924">
-          <v:rect id="_x0000_i1114" style="width:0;height:1.5pt" o:hralign="center" o:hrstd="t" o:hr="t" fillcolor="#a0a0a0" stroked="f"/>
-        </w:pict>
-      </w:r>
-    </w:p>
-    <w:p>
-      <w:pPr>
-        <w:rPr>
-          <w:b/>
-          <w:bCs/>
-        </w:rPr>
-      </w:pPr>
-      <w:r>
-        <w:rPr>
-          <w:b/>
-          <w:bCs/>
-        </w:rPr>
-        <w:t>6. Campaign Table</w:t>
-      </w:r>
-    </w:p>
-    <w:p>
-      <w:r>
-        <w:t>Marketing campaigns running in CRM.</w:t>
-      </w:r>
-    </w:p>
-    <w:p>
-      <w:r>
-        <w:rPr>
-          <w:b/>
-          <w:bCs/>
-        </w:rPr>
-        <w:t>Fields:</w:t>
-      </w:r>
-    </w:p>
-    <w:p>
-      <w:pPr>
-        <w:numPr>
-          <w:ilvl w:val="0"/>
-          <w:numId w:val="7"/>
-        </w:numPr>
-      </w:pPr>
-      <w:r>
-        <w:t>id, name, description, channel (Email, WhatsApp, etc.)</w:t>
-      </w:r>
-    </w:p>
-    <w:p>
-      <w:pPr>
-        <w:numPr>
-          <w:ilvl w:val="0"/>
-          <w:numId w:val="7"/>
-        </w:numPr>
-      </w:pPr>
-      <w:proofErr w:type="spellStart"/>
-      <w:r>
-        <w:t>start_date</w:t>
-      </w:r>
-      <w:proofErr w:type="spellEnd"/>
-      <w:r>
-        <w:t xml:space="preserve">, </w:t>
-      </w:r>
-      <w:proofErr w:type="spellStart"/>
-      <w:r>
-        <w:t>end_date</w:t>
-      </w:r>
-      <w:proofErr w:type="spellEnd"/>
-    </w:p>
-    <w:p>
-      <w:r>
-        <w:pict w14:anchorId="23A34664">
-          <v:rect id="_x0000_i1115" style="width:0;height:1.5pt" o:hralign="center" o:hrstd="t" o:hr="t" fillcolor="#a0a0a0" stroked="f"/>
-        </w:pict>
-      </w:r>
-    </w:p>
-    <w:p>
-      <w:pPr>
-        <w:rPr>
-          <w:b/>
-          <w:bCs/>
-        </w:rPr>
-      </w:pPr>
-      <w:r>
-        <w:rPr>
-          <w:b/>
-          <w:bCs/>
-        </w:rPr>
-        <w:t>7. Opportunity Table</w:t>
-      </w:r>
-    </w:p>
-    <w:p>
-      <w:r>
-        <w:t>Represents potential deals (usually after a lead is qualified).</w:t>
-      </w:r>
-    </w:p>
-    <w:p>
-      <w:r>
-        <w:rPr>
-          <w:b/>
-          <w:bCs/>
-        </w:rPr>
-        <w:t>Fields:</w:t>
-      </w:r>
-    </w:p>
-    <w:p>
-      <w:pPr>
-        <w:numPr>
-          <w:ilvl w:val="0"/>
-          <w:numId w:val="8"/>
-        </w:numPr>
-      </w:pPr>
-      <w:r>
-        <w:t xml:space="preserve">id, name, value, </w:t>
-      </w:r>
-      <w:proofErr w:type="spellStart"/>
-      <w:r>
-        <w:t>close_date</w:t>
-      </w:r>
-      <w:proofErr w:type="spellEnd"/>
-    </w:p>
-    <w:p>
-      <w:pPr>
-        <w:numPr>
-          <w:ilvl w:val="0"/>
-          <w:numId w:val="8"/>
-        </w:numPr>
-      </w:pPr>
-      <w:proofErr w:type="spellStart"/>
-      <w:r>
-        <w:t>lead_id</w:t>
-      </w:r>
-      <w:proofErr w:type="spellEnd"/>
-      <w:r>
-        <w:t xml:space="preserve"> → Lead tied to this opportunity</w:t>
-      </w:r>
-    </w:p>
-    <w:p>
-      <w:pPr>
-        <w:numPr>
-          <w:ilvl w:val="0"/>
-          <w:numId w:val="8"/>
-        </w:numPr>
-      </w:pPr>
-      <w:proofErr w:type="spellStart"/>
-      <w:r>
-        <w:lastRenderedPageBreak/>
-        <w:t>pipeline_stage_id</w:t>
-      </w:r>
-      <w:proofErr w:type="spellEnd"/>
-      <w:r>
-        <w:t xml:space="preserve"> → Current stage in the pipeline</w:t>
-      </w:r>
-    </w:p>
-    <w:p>
-      <w:r>
-        <w:pict w14:anchorId="49D03BC6">
-          <v:rect id="_x0000_i1116" style="width:0;height:1.5pt" o:hralign="center" o:hrstd="t" o:hr="t" fillcolor="#a0a0a0" stroked="f"/>
-        </w:pict>
-      </w:r>
-    </w:p>
-    <w:p>
-      <w:pPr>
-        <w:rPr>
-          <w:b/>
-          <w:bCs/>
-        </w:rPr>
-      </w:pPr>
-      <w:r>
-        <w:rPr>
-          <w:b/>
-          <w:bCs/>
-        </w:rPr>
-        <w:t xml:space="preserve">8. </w:t>
-      </w:r>
-      <w:proofErr w:type="spellStart"/>
-      <w:r>
-        <w:rPr>
-          <w:b/>
-          <w:bCs/>
-        </w:rPr>
-        <w:t>PipelineStage</w:t>
-      </w:r>
-      <w:proofErr w:type="spellEnd"/>
-      <w:r>
-        <w:rPr>
-          <w:b/>
-          <w:bCs/>
-        </w:rPr>
-        <w:t xml:space="preserve"> Table</w:t>
-      </w:r>
-    </w:p>
-    <w:p>
-      <w:r>
-        <w:t>Defines the sales pipeline journey.</w:t>
-      </w:r>
-    </w:p>
-    <w:p>
-      <w:r>
-        <w:rPr>
-          <w:b/>
-          <w:bCs/>
-        </w:rPr>
-        <w:t>Pipeline Stage Values (in sequence):</w:t>
-      </w:r>
-    </w:p>
-    <w:p>
-      <w:pPr>
-        <w:numPr>
-          <w:ilvl w:val="0"/>
-          <w:numId w:val="9"/>
-        </w:numPr>
-      </w:pPr>
-      <w:r>
-        <w:rPr>
-          <w:b/>
-          <w:bCs/>
-        </w:rPr>
-        <w:t>New</w:t>
-      </w:r>
-      <w:r>
-        <w:t xml:space="preserve"> → Lead created, no contact</w:t>
-      </w:r>
-    </w:p>
-    <w:p>
-      <w:pPr>
-        <w:numPr>
-          <w:ilvl w:val="0"/>
-          <w:numId w:val="9"/>
-        </w:numPr>
-      </w:pPr>
-      <w:r>
-        <w:rPr>
-          <w:b/>
-          <w:bCs/>
-        </w:rPr>
-        <w:t>Contacted</w:t>
-      </w:r>
-      <w:r>
-        <w:t xml:space="preserve"> → First outreach done</w:t>
-      </w:r>
-    </w:p>
-    <w:p>
-      <w:pPr>
-        <w:numPr>
-          <w:ilvl w:val="0"/>
-          <w:numId w:val="9"/>
-        </w:numPr>
-      </w:pPr>
-      <w:r>
-        <w:rPr>
-          <w:b/>
-          <w:bCs/>
-        </w:rPr>
-        <w:t>Qualified</w:t>
-      </w:r>
-      <w:r>
-        <w:t xml:space="preserve"> → Lead meets requirements</w:t>
-      </w:r>
-    </w:p>
-    <w:p>
-      <w:pPr>
-        <w:numPr>
-          <w:ilvl w:val="0"/>
-          <w:numId w:val="9"/>
-        </w:numPr>
-      </w:pPr>
-      <w:r>
-        <w:rPr>
-          <w:b/>
-          <w:bCs/>
-        </w:rPr>
-        <w:t>Opportunity</w:t>
-      </w:r>
-      <w:r>
-        <w:t xml:space="preserve"> → Active deal in progress</w:t>
-      </w:r>
-    </w:p>
-    <w:p>
-      <w:pPr>
-        <w:numPr>
-          <w:ilvl w:val="0"/>
-          <w:numId w:val="9"/>
-        </w:numPr>
-      </w:pPr>
-      <w:r>
-        <w:rPr>
-          <w:b/>
-          <w:bCs/>
-        </w:rPr>
-        <w:t>Deal/Won</w:t>
-      </w:r>
-      <w:r>
-        <w:t xml:space="preserve"> → Successfully closed</w:t>
-      </w:r>
-    </w:p>
-    <w:p>
-      <w:pPr>
-        <w:numPr>
-          <w:ilvl w:val="0"/>
-          <w:numId w:val="9"/>
-        </w:numPr>
-      </w:pPr>
-      <w:r>
-        <w:rPr>
-          <w:b/>
-          <w:bCs/>
-        </w:rPr>
-        <w:t>Lost</w:t>
-      </w:r>
-      <w:r>
-        <w:t xml:space="preserve"> → Dropped or disqualified</w:t>
-      </w:r>
-    </w:p>
-    <w:p>
-      <w:r>
-        <w:pict w14:anchorId="549205C7">
-          <v:rect id="_x0000_i1117" style="width:0;height:1.5pt" o:hralign="center" o:hrstd="t" o:hr="t" fillcolor="#a0a0a0" stroked="f"/>
-        </w:pict>
-      </w:r>
-    </w:p>
-    <w:p>
-      <w:pPr>
-        <w:rPr>
-          <w:b/>
-          <w:bCs/>
-        </w:rPr>
-      </w:pPr>
-      <w:r>
-        <w:rPr>
-          <w:b/>
-          <w:bCs/>
-        </w:rPr>
-        <w:t>9. Task Table</w:t>
-      </w:r>
-    </w:p>
-    <w:p>
-      <w:r>
-        <w:t>Tracks work assigned to users.</w:t>
-      </w:r>
-    </w:p>
-    <w:p>
-      <w:r>
-        <w:rPr>
-          <w:b/>
-          <w:bCs/>
-        </w:rPr>
-        <w:t>Fields:</w:t>
-      </w:r>
-    </w:p>
-    <w:p>
-      <w:pPr>
-        <w:numPr>
-          <w:ilvl w:val="0"/>
-          <w:numId w:val="10"/>
-        </w:numPr>
-      </w:pPr>
-      <w:r>
-        <w:t xml:space="preserve">id, title, description, </w:t>
-      </w:r>
-      <w:proofErr w:type="spellStart"/>
-      <w:r>
-        <w:t>due_date</w:t>
-      </w:r>
-      <w:proofErr w:type="spellEnd"/>
-    </w:p>
-    <w:p>
-      <w:pPr>
-        <w:numPr>
-          <w:ilvl w:val="0"/>
-          <w:numId w:val="10"/>
-        </w:numPr>
-      </w:pPr>
-      <w:r>
-        <w:t>status (Pending, Completed)</w:t>
-      </w:r>
-    </w:p>
-    <w:p>
-      <w:pPr>
-        <w:numPr>
-          <w:ilvl w:val="0"/>
-          <w:numId w:val="10"/>
-        </w:numPr>
-      </w:pPr>
-      <w:r>
-        <w:t>priority</w:t>
-      </w:r>
-    </w:p>
-    <w:p>
-      <w:pPr>
-        <w:numPr>
-          <w:ilvl w:val="0"/>
-          <w:numId w:val="10"/>
-        </w:numPr>
-      </w:pPr>
-      <w:proofErr w:type="spellStart"/>
-      <w:r>
-        <w:t>user_id</w:t>
-      </w:r>
-      <w:proofErr w:type="spellEnd"/>
-      <w:r>
-        <w:t xml:space="preserve"> → Assigned user</w:t>
-      </w:r>
-    </w:p>
-    <w:p>
-      <w:pPr>
-        <w:numPr>
-          <w:ilvl w:val="0"/>
-          <w:numId w:val="10"/>
-        </w:numPr>
-      </w:pPr>
-      <w:proofErr w:type="spellStart"/>
-      <w:r>
-        <w:t>opportunity_id</w:t>
-      </w:r>
-      <w:proofErr w:type="spellEnd"/>
-      <w:r>
-        <w:t xml:space="preserve"> → Linked opportunity (if any)</w:t>
-      </w:r>
-    </w:p>
-    <w:p>
-      <w:r>
-        <w:pict w14:anchorId="00F47DE3">
-          <v:rect id="_x0000_i1118" style="width:0;height:1.5pt" o:hralign="center" o:hrstd="t" o:hr="t" fillcolor="#a0a0a0" stroked="f"/>
-        </w:pict>
-      </w:r>
-    </w:p>
-    <w:p>
-      <w:pPr>
-        <w:rPr>
-          <w:b/>
-          <w:bCs/>
-        </w:rPr>
-      </w:pPr>
-      <w:r>
-        <w:rPr>
-          <w:b/>
-          <w:bCs/>
-        </w:rPr>
-        <w:t xml:space="preserve">10. </w:t>
-      </w:r>
-      <w:proofErr w:type="spellStart"/>
-      <w:r>
-        <w:rPr>
-          <w:b/>
-          <w:bCs/>
-        </w:rPr>
-        <w:t>LeadCampaign</w:t>
-      </w:r>
-      <w:proofErr w:type="spellEnd"/>
-      <w:r>
-        <w:rPr>
-          <w:b/>
-          <w:bCs/>
-        </w:rPr>
-        <w:t xml:space="preserve"> Table (Junction)</w:t>
-      </w:r>
-    </w:p>
-    <w:p>
-      <w:r>
-        <w:t>Many-to-many mapping between leads and campaigns.</w:t>
-      </w:r>
-    </w:p>
-    <w:p>
-      <w:r>
-        <w:rPr>
-          <w:b/>
-          <w:bCs/>
-        </w:rPr>
-        <w:t>Fields:</w:t>
-      </w:r>
-    </w:p>
-    <w:p>
-      <w:pPr>
-        <w:numPr>
-          <w:ilvl w:val="0"/>
-          <w:numId w:val="11"/>
-        </w:numPr>
-      </w:pPr>
-      <w:proofErr w:type="spellStart"/>
-      <w:r>
-        <w:t>lead_id</w:t>
-      </w:r>
-      <w:proofErr w:type="spellEnd"/>
-    </w:p>
-    <w:p>
-      <w:pPr>
-        <w:numPr>
-          <w:ilvl w:val="0"/>
-          <w:numId w:val="11"/>
-        </w:numPr>
-      </w:pPr>
-      <w:proofErr w:type="spellStart"/>
-      <w:r>
-        <w:t>campaign_id</w:t>
-      </w:r>
-      <w:proofErr w:type="spellEnd"/>
-    </w:p>
-    <w:p>
-      <w:r>
-        <w:pict w14:anchorId="3E8E11BB">
-          <v:rect id="_x0000_i1119" style="width:0;height:1.5pt" o:hralign="center" o:hrstd="t" o:hr="t" fillcolor="#a0a0a0" stroked="f"/>
-        </w:pict>
-      </w:r>
-    </w:p>
-    <w:p>
-      <w:pPr>
-        <w:rPr>
-          <w:b/>
-          <w:bCs/>
-        </w:rPr>
-      </w:pPr>
-      <w:r>
-        <w:rPr>
-          <w:b/>
-          <w:bCs/>
-        </w:rPr>
-        <w:t>11. Conversation Table</w:t>
-      </w:r>
-    </w:p>
-    <w:p>
-      <w:r>
-        <w:lastRenderedPageBreak/>
-        <w:t>Represents communication threads.</w:t>
-      </w:r>
-    </w:p>
-    <w:p>
-      <w:r>
-        <w:rPr>
-          <w:b/>
-          <w:bCs/>
-        </w:rPr>
-        <w:t>Fields:</w:t>
-      </w:r>
-    </w:p>
-    <w:p>
-      <w:pPr>
-        <w:numPr>
-          <w:ilvl w:val="0"/>
-          <w:numId w:val="12"/>
-        </w:numPr>
-      </w:pPr>
-      <w:r>
-        <w:t>id, channel (WhatsApp, LinkedIn, Email), subject</w:t>
-      </w:r>
-    </w:p>
-    <w:p>
-      <w:pPr>
-        <w:numPr>
-          <w:ilvl w:val="0"/>
-          <w:numId w:val="12"/>
-        </w:numPr>
-      </w:pPr>
-      <w:proofErr w:type="spellStart"/>
-      <w:r>
-        <w:t>lead_id</w:t>
-      </w:r>
-      <w:proofErr w:type="spellEnd"/>
-      <w:r>
-        <w:t xml:space="preserve"> / </w:t>
-      </w:r>
-      <w:proofErr w:type="spellStart"/>
-      <w:r>
-        <w:t>customer_id</w:t>
-      </w:r>
-      <w:proofErr w:type="spellEnd"/>
-    </w:p>
-    <w:p>
-      <w:pPr>
-        <w:numPr>
-          <w:ilvl w:val="0"/>
-          <w:numId w:val="12"/>
-        </w:numPr>
-      </w:pPr>
-      <w:proofErr w:type="spellStart"/>
-      <w:r>
-        <w:t>created_at</w:t>
-      </w:r>
-      <w:proofErr w:type="spellEnd"/>
-    </w:p>
-    <w:p>
-      <w:r>
-        <w:pict w14:anchorId="6B4B097A">
-          <v:rect id="_x0000_i1120" style="width:0;height:1.5pt" o:hralign="center" o:hrstd="t" o:hr="t" fillcolor="#a0a0a0" stroked="f"/>
-        </w:pict>
-      </w:r>
-    </w:p>
-    <w:p>
-      <w:pPr>
-        <w:rPr>
-          <w:b/>
-          <w:bCs/>
-        </w:rPr>
-      </w:pPr>
-      <w:r>
-        <w:rPr>
-          <w:b/>
-          <w:bCs/>
-        </w:rPr>
-        <w:t>12. Message Table</w:t>
-      </w:r>
-    </w:p>
-    <w:p>
-      <w:r>
-        <w:t>Individual messages inside a conversation.</w:t>
-      </w:r>
-    </w:p>
-    <w:p>
-      <w:r>
-        <w:rPr>
-          <w:b/>
-          <w:bCs/>
-        </w:rPr>
-        <w:t>Fields:</w:t>
-      </w:r>
-    </w:p>
-    <w:p>
-      <w:pPr>
-        <w:numPr>
-          <w:ilvl w:val="0"/>
-          <w:numId w:val="13"/>
-        </w:numPr>
-      </w:pPr>
-      <w:r>
-        <w:t xml:space="preserve">id, </w:t>
-      </w:r>
-      <w:proofErr w:type="spellStart"/>
-      <w:r>
-        <w:t>conversation_id</w:t>
-      </w:r>
-      <w:proofErr w:type="spellEnd"/>
-    </w:p>
-    <w:p>
-      <w:pPr>
-        <w:numPr>
-          <w:ilvl w:val="0"/>
-          <w:numId w:val="13"/>
-        </w:numPr>
-      </w:pPr>
-      <w:r>
-        <w:t>sender (Lead, User, or external email)</w:t>
-      </w:r>
-    </w:p>
-    <w:p>
-      <w:pPr>
-        <w:numPr>
-          <w:ilvl w:val="0"/>
-          <w:numId w:val="13"/>
-        </w:numPr>
-      </w:pPr>
-      <w:r>
-        <w:t>content, timestamp</w:t>
-      </w:r>
-    </w:p>
-    <w:p>
-      <w:pPr>
-        <w:numPr>
-          <w:ilvl w:val="0"/>
-          <w:numId w:val="13"/>
-        </w:numPr>
-      </w:pPr>
-      <w:r>
-        <w:t>direction (Inbound, Outbound)</w:t>
-      </w:r>
-    </w:p>
-    <w:p>
-      <w:pPr>
-        <w:numPr>
-          <w:ilvl w:val="0"/>
-          <w:numId w:val="13"/>
-        </w:numPr>
-      </w:pPr>
-      <w:proofErr w:type="spellStart"/>
-      <w:r>
-        <w:t>is_read</w:t>
-      </w:r>
-      <w:proofErr w:type="spellEnd"/>
-    </w:p>
-    <w:p>
-      <w:r>
-        <w:pict w14:anchorId="38B76AC2">
-          <v:rect id="_x0000_i1121" style="width:0;height:1.5pt" o:hralign="center" o:hrstd="t" o:hr="t" fillcolor="#a0a0a0" stroked="f"/>
-        </w:pict>
-      </w:r>
-    </w:p>
-    <w:p>
-      <w:pPr>
-        <w:rPr>
-          <w:b/>
-          <w:bCs/>
-        </w:rPr>
-      </w:pPr>
-      <w:r>
-        <w:rPr>
           <w:rFonts w:ascii="Segoe UI Emoji" w:hAnsi="Segoe UI Emoji" w:cs="Segoe UI Emoji"/>
           <w:b/>
           <w:bCs/>
@@ -1215,13 +1106,8 @@
           <w:numId w:val="14"/>
         </w:numPr>
       </w:pPr>
-      <w:proofErr w:type="spellStart"/>
-      <w:r>
-        <w:t>PipelineStage</w:t>
-      </w:r>
-      <w:proofErr w:type="spellEnd"/>
-      <w:r>
-        <w:t xml:space="preserve"> = </w:t>
+      <w:r>
+        <w:t xml:space="preserve">PipelineStage = </w:t>
       </w:r>
       <w:r>
         <w:rPr>
@@ -1238,13 +1124,8 @@
           <w:numId w:val="14"/>
         </w:numPr>
       </w:pPr>
-      <w:proofErr w:type="spellStart"/>
-      <w:r>
-        <w:t>Lead.status</w:t>
-      </w:r>
-      <w:proofErr w:type="spellEnd"/>
-      <w:r>
-        <w:t xml:space="preserve"> = </w:t>
+      <w:r>
+        <w:t xml:space="preserve">Lead.status = </w:t>
       </w:r>
       <w:r>
         <w:rPr>
@@ -1505,6 +1386,7 @@
           </w:tcPr>
           <w:p>
             <w:r>
+              <w:lastRenderedPageBreak/>
               <w:t>Raj Patel</w:t>
             </w:r>
           </w:p>
@@ -1546,7 +1428,6 @@
           </w:tcPr>
           <w:p>
             <w:r>
-              <w:lastRenderedPageBreak/>
               <w:t>Maria Khan</w:t>
             </w:r>
           </w:p>

</xml_diff>